<commit_message>
fixed very minor grammatical errors detected by grammarly.com
</commit_message>
<xml_diff>
--- a/resume_arjun_arial.docx
+++ b/resume_arjun_arial.docx
@@ -254,23 +254,7 @@
           <w:sz w:val="22"/>
           <w:szCs w:val="22"/>
         </w:rPr>
-        <w:t xml:space="preserve">Master of </w:t>
-      </w:r>
-      <w:r>
-        <w:rPr>
-          <w:rFonts w:ascii="Arial" w:hAnsi="Arial" w:cs="Arial"/>
-          <w:sz w:val="22"/>
-          <w:szCs w:val="22"/>
-        </w:rPr>
-        <w:t xml:space="preserve">Science in Computer </w:t>
-      </w:r>
-      <w:r>
-        <w:rPr>
-          <w:rFonts w:ascii="Arial" w:hAnsi="Arial" w:cs="Arial"/>
-          <w:sz w:val="22"/>
-          <w:szCs w:val="22"/>
-        </w:rPr>
-        <w:t>Science</w:t>
+        <w:t>Master of Science in Computer Science</w:t>
       </w:r>
       <w:r>
         <w:rPr>
@@ -621,6 +605,7 @@
           <w:szCs w:val="22"/>
         </w:rPr>
       </w:pPr>
+      <w:bookmarkStart w:id="0" w:name="_GoBack"/>
       <w:r>
         <w:rPr>
           <w:rFonts w:ascii="Arial" w:hAnsi="Arial" w:cs="Arial"/>
@@ -712,6 +697,7 @@
         <w:t xml:space="preserve"> Present</w:t>
       </w:r>
     </w:p>
+    <w:bookmarkEnd w:id="0"/>
     <w:p>
       <w:pPr>
         <w:pStyle w:val="ListParagraph"/>
@@ -749,7 +735,7 @@
           <w:sz w:val="22"/>
           <w:szCs w:val="22"/>
         </w:rPr>
-        <w:t xml:space="preserve">multi </w:t>
+        <w:t>multi-</w:t>
       </w:r>
       <w:r>
         <w:rPr>
@@ -805,7 +791,15 @@
           <w:sz w:val="22"/>
           <w:szCs w:val="22"/>
         </w:rPr>
-        <w:t>Co-author for the research paper “Recommending Resources to Cloud Applications based on Custom Templates Composition” accepted at Computing Frontier, 2017.</w:t>
+        <w:t>Co-author of</w:t>
+      </w:r>
+      <w:r>
+        <w:rPr>
+          <w:rFonts w:ascii="Arial" w:hAnsi="Arial" w:cs="Arial"/>
+          <w:sz w:val="22"/>
+          <w:szCs w:val="22"/>
+        </w:rPr>
+        <w:t xml:space="preserve"> the research paper “Recommending Resources to Cloud Applications based on Custom Templates Composition” accepted at Computing Frontier, 2017.</w:t>
       </w:r>
     </w:p>
     <w:p>
@@ -837,15 +831,7 @@
           <w:sz w:val="22"/>
           <w:szCs w:val="22"/>
         </w:rPr>
-        <w:t>Chabot</w:t>
-      </w:r>
-      <w:r>
-        <w:rPr>
-          <w:rFonts w:ascii="Arial" w:hAnsi="Arial" w:cs="Arial"/>
-          <w:sz w:val="22"/>
-          <w:szCs w:val="22"/>
-        </w:rPr>
-        <w:t xml:space="preserve"> </w:t>
+        <w:t xml:space="preserve">Chabot </w:t>
       </w:r>
       <w:r>
         <w:rPr>
@@ -861,7 +847,23 @@
           <w:sz w:val="22"/>
           <w:szCs w:val="22"/>
         </w:rPr>
-        <w:t>Watson to help neuroscience scientist execute workflows on cloud</w:t>
+        <w:t xml:space="preserve">Watson to help neuroscience scientist execute workflows on </w:t>
+      </w:r>
+      <w:r>
+        <w:rPr>
+          <w:rFonts w:ascii="Arial" w:hAnsi="Arial" w:cs="Arial"/>
+          <w:sz w:val="22"/>
+          <w:szCs w:val="22"/>
+        </w:rPr>
+        <w:t xml:space="preserve">a </w:t>
+      </w:r>
+      <w:r>
+        <w:rPr>
+          <w:rFonts w:ascii="Arial" w:hAnsi="Arial" w:cs="Arial"/>
+          <w:sz w:val="22"/>
+          <w:szCs w:val="22"/>
+        </w:rPr>
+        <w:t>cloud</w:t>
       </w:r>
       <w:r>
         <w:rPr>
@@ -968,16 +970,7 @@
           <w:sz w:val="22"/>
           <w:szCs w:val="22"/>
         </w:rPr>
-        <w:t>–</w:t>
-      </w:r>
-      <w:r>
-        <w:rPr>
-          <w:rFonts w:ascii="Arial" w:hAnsi="Arial" w:cs="Arial"/>
-          <w:b/>
-          <w:sz w:val="22"/>
-          <w:szCs w:val="22"/>
-        </w:rPr>
-        <w:t xml:space="preserve"> Present</w:t>
+        <w:t>– Present</w:t>
       </w:r>
     </w:p>
     <w:p>
@@ -1470,7 +1463,41 @@
           <w:sz w:val="22"/>
           <w:szCs w:val="22"/>
         </w:rPr>
-        <w:t xml:space="preserve">Programmed server customizations and wrote scripts in java script and JSP for the front end UI customizations, on a Spring </w:t>
+        <w:t>Programmed server customiza</w:t>
+      </w:r>
+      <w:r>
+        <w:rPr>
+          <w:rFonts w:ascii="Arial" w:hAnsi="Arial" w:cs="Arial"/>
+          <w:sz w:val="22"/>
+          <w:szCs w:val="22"/>
+        </w:rPr>
+        <w:t xml:space="preserve">tions and wrote scripts in </w:t>
+      </w:r>
+      <w:proofErr w:type="spellStart"/>
+      <w:r>
+        <w:rPr>
+          <w:rFonts w:ascii="Arial" w:hAnsi="Arial" w:cs="Arial"/>
+          <w:sz w:val="22"/>
+          <w:szCs w:val="22"/>
+        </w:rPr>
+        <w:t>java</w:t>
+      </w:r>
+      <w:r>
+        <w:rPr>
+          <w:rFonts w:ascii="Arial" w:hAnsi="Arial" w:cs="Arial"/>
+          <w:sz w:val="22"/>
+          <w:szCs w:val="22"/>
+        </w:rPr>
+        <w:t>script</w:t>
+      </w:r>
+      <w:proofErr w:type="spellEnd"/>
+      <w:r>
+        <w:rPr>
+          <w:rFonts w:ascii="Arial" w:hAnsi="Arial" w:cs="Arial"/>
+          <w:sz w:val="22"/>
+          <w:szCs w:val="22"/>
+        </w:rPr>
+        <w:t xml:space="preserve"> and JSP for the front end UI customizations, on a Spring </w:t>
       </w:r>
       <w:r>
         <w:rPr>
@@ -1486,17 +1513,7 @@
           <w:sz w:val="22"/>
           <w:szCs w:val="22"/>
         </w:rPr>
-        <w:t xml:space="preserve"> appli</w:t>
-      </w:r>
-      <w:bookmarkStart w:id="0" w:name="_GoBack"/>
-      <w:bookmarkEnd w:id="0"/>
-      <w:r>
-        <w:rPr>
-          <w:rFonts w:ascii="Arial" w:hAnsi="Arial" w:cs="Arial"/>
-          <w:sz w:val="22"/>
-          <w:szCs w:val="22"/>
-        </w:rPr>
-        <w:t>cation</w:t>
+        <w:t xml:space="preserve"> application</w:t>
       </w:r>
       <w:r>
         <w:rPr>
@@ -1568,7 +1585,15 @@
           <w:sz w:val="22"/>
           <w:szCs w:val="22"/>
         </w:rPr>
-        <w:t>, instead of writing java code,</w:t>
+        <w:t>, instead of writing J</w:t>
+      </w:r>
+      <w:r>
+        <w:rPr>
+          <w:rFonts w:ascii="Arial" w:hAnsi="Arial" w:cs="Arial"/>
+          <w:sz w:val="22"/>
+          <w:szCs w:val="22"/>
+        </w:rPr>
+        <w:t>ava code,</w:t>
       </w:r>
       <w:r>
         <w:rPr>

</xml_diff>